<commit_message>
Corrección de los errores 41 y 47
Actualización de las historias 47 y 53 al eliminar botón de regresar
</commit_message>
<xml_diff>
--- a/Sprints_Historias de usuario/Parte#1 - Analisis y diseño/Grupo_1_Sprint_Planning4.docx
+++ b/Sprints_Historias de usuario/Parte#1 - Analisis y diseño/Grupo_1_Sprint_Planning4.docx
@@ -774,23 +774,13 @@
                 <w:szCs w:val="22"/>
               </w:rPr>
             </w:pPr>
-            <w:proofErr w:type="spellStart"/>
-            <w:r>
-              <w:rPr>
-                <w:rFonts w:ascii="Arial" w:hAnsi="Arial" w:cs="Arial"/>
-                <w:sz w:val="22"/>
-                <w:szCs w:val="22"/>
-              </w:rPr>
-              <w:t>Num</w:t>
-            </w:r>
-            <w:proofErr w:type="spellEnd"/>
-            <w:r>
-              <w:rPr>
-                <w:rFonts w:ascii="Arial" w:hAnsi="Arial" w:cs="Arial"/>
-                <w:sz w:val="22"/>
-                <w:szCs w:val="22"/>
-              </w:rPr>
-              <w:t>.</w:t>
+            <w:r>
+              <w:rPr>
+                <w:rFonts w:ascii="Arial" w:hAnsi="Arial" w:cs="Arial"/>
+                <w:sz w:val="22"/>
+                <w:szCs w:val="22"/>
+              </w:rPr>
+              <w:t>Num.</w:t>
             </w:r>
           </w:p>
         </w:tc>
@@ -2317,25 +2307,14 @@
                 <w:lang w:eastAsia="es-HN"/>
               </w:rPr>
             </w:pPr>
-            <w:proofErr w:type="spellStart"/>
-            <w:r>
-              <w:rPr>
-                <w:rFonts w:ascii="Arial" w:hAnsi="Arial" w:cs="Arial"/>
-                <w:sz w:val="22"/>
-                <w:szCs w:val="22"/>
-                <w:lang w:eastAsia="es-HN"/>
-              </w:rPr>
-              <w:t>Num</w:t>
-            </w:r>
-            <w:proofErr w:type="spellEnd"/>
-            <w:r>
-              <w:rPr>
-                <w:rFonts w:ascii="Arial" w:hAnsi="Arial" w:cs="Arial"/>
-                <w:sz w:val="22"/>
-                <w:szCs w:val="22"/>
-                <w:lang w:eastAsia="es-HN"/>
-              </w:rPr>
-              <w:t>.</w:t>
+            <w:r>
+              <w:rPr>
+                <w:rFonts w:ascii="Arial" w:hAnsi="Arial" w:cs="Arial"/>
+                <w:sz w:val="22"/>
+                <w:szCs w:val="22"/>
+                <w:lang w:eastAsia="es-HN"/>
+              </w:rPr>
+              <w:t>Num.</w:t>
             </w:r>
           </w:p>
         </w:tc>
@@ -2990,7 +2969,6 @@
                 <w:szCs w:val="22"/>
               </w:rPr>
             </w:pPr>
-            <w:proofErr w:type="spellStart"/>
             <w:r>
               <w:rPr>
                 <w:rFonts w:ascii="Arial" w:hAnsi="Arial" w:cs="Arial"/>
@@ -2998,16 +2976,7 @@
                 <w:szCs w:val="22"/>
               </w:rPr>
               <w:lastRenderedPageBreak/>
-              <w:t>Num</w:t>
-            </w:r>
-            <w:proofErr w:type="spellEnd"/>
-            <w:r>
-              <w:rPr>
-                <w:rFonts w:ascii="Arial" w:hAnsi="Arial" w:cs="Arial"/>
-                <w:sz w:val="22"/>
-                <w:szCs w:val="22"/>
-              </w:rPr>
-              <w:t>.</w:t>
+              <w:t>Num.</w:t>
             </w:r>
           </w:p>
         </w:tc>
@@ -3548,40 +3517,6 @@
                 <w:lang w:eastAsia="es-HN"/>
               </w:rPr>
               <w:t>ario de ver compra.</w:t>
-            </w:r>
-          </w:p>
-          <w:p>
-            <w:pPr>
-              <w:pStyle w:val="Prrafodelista"/>
-              <w:numPr>
-                <w:ilvl w:val="0"/>
-                <w:numId w:val="1"/>
-              </w:numPr>
-              <w:spacing w:after="0" w:line="240" w:lineRule="auto"/>
-              <w:cnfStyle w:val="000000000000" w:firstRow="0" w:lastRow="0" w:firstColumn="0" w:lastColumn="0" w:oddVBand="0" w:evenVBand="0" w:oddHBand="0" w:evenHBand="0" w:firstRowFirstColumn="0" w:firstRowLastColumn="0" w:lastRowFirstColumn="0" w:lastRowLastColumn="0"/>
-              <w:rPr>
-                <w:rFonts w:ascii="Arial" w:hAnsi="Arial" w:cs="Arial"/>
-                <w:sz w:val="22"/>
-                <w:szCs w:val="22"/>
-              </w:rPr>
-            </w:pPr>
-            <w:r>
-              <w:rPr>
-                <w:rFonts w:ascii="Arial" w:eastAsia="Times New Roman" w:hAnsi="Arial" w:cs="Arial"/>
-                <w:sz w:val="22"/>
-                <w:szCs w:val="22"/>
-                <w:lang w:eastAsia="es-HN"/>
-              </w:rPr>
-              <w:t>Botón “Regresar”: Creación de un botón que nos redirija a la pantalla principal</w:t>
-            </w:r>
-            <w:r>
-              <w:rPr>
-                <w:rFonts w:ascii="Arial" w:eastAsia="Times New Roman" w:hAnsi="Arial" w:cs="Arial"/>
-                <w:sz w:val="22"/>
-                <w:szCs w:val="22"/>
-                <w:lang w:eastAsia="es-HN"/>
-              </w:rPr>
-              <w:t>.</w:t>
             </w:r>
           </w:p>
         </w:tc>
@@ -3988,23 +3923,13 @@
                 <w:szCs w:val="22"/>
               </w:rPr>
             </w:pPr>
-            <w:proofErr w:type="spellStart"/>
-            <w:r>
-              <w:rPr>
-                <w:rFonts w:ascii="Arial" w:hAnsi="Arial" w:cs="Arial"/>
-                <w:sz w:val="22"/>
-                <w:szCs w:val="22"/>
-              </w:rPr>
-              <w:t>Num</w:t>
-            </w:r>
-            <w:proofErr w:type="spellEnd"/>
-            <w:r>
-              <w:rPr>
-                <w:rFonts w:ascii="Arial" w:hAnsi="Arial" w:cs="Arial"/>
-                <w:sz w:val="22"/>
-                <w:szCs w:val="22"/>
-              </w:rPr>
-              <w:t>.</w:t>
+            <w:r>
+              <w:rPr>
+                <w:rFonts w:ascii="Arial" w:hAnsi="Arial" w:cs="Arial"/>
+                <w:sz w:val="22"/>
+                <w:szCs w:val="22"/>
+              </w:rPr>
+              <w:t>Num.</w:t>
             </w:r>
           </w:p>
         </w:tc>
@@ -4946,7 +4871,6 @@
                 <w:sz w:val="22"/>
                 <w:szCs w:val="22"/>
               </w:rPr>
-              <w:lastRenderedPageBreak/>
               <w:t>Tiempo</w:t>
             </w:r>
           </w:p>
@@ -5053,7 +4977,6 @@
                 <w:lang w:eastAsia="es-HN"/>
               </w:rPr>
             </w:pPr>
-            <w:proofErr w:type="spellStart"/>
             <w:r>
               <w:rPr>
                 <w:rFonts w:ascii="Arial" w:eastAsia="Times New Roman" w:hAnsi="Arial" w:cs="Arial"/>
@@ -5063,18 +4986,7 @@
                 <w:lang w:eastAsia="es-HN"/>
               </w:rPr>
               <w:lastRenderedPageBreak/>
-              <w:t>Num</w:t>
-            </w:r>
-            <w:proofErr w:type="spellEnd"/>
-            <w:r>
-              <w:rPr>
-                <w:rFonts w:ascii="Arial" w:eastAsia="Times New Roman" w:hAnsi="Arial" w:cs="Arial"/>
-                <w:color w:val="FFFFFF"/>
-                <w:sz w:val="22"/>
-                <w:szCs w:val="22"/>
-                <w:lang w:eastAsia="es-HN"/>
-              </w:rPr>
-              <w:t>.</w:t>
+              <w:t>Num.</w:t>
             </w:r>
           </w:p>
         </w:tc>
@@ -5989,25 +5901,14 @@
                 <w:lang w:eastAsia="es-HN"/>
               </w:rPr>
             </w:pPr>
-            <w:proofErr w:type="spellStart"/>
-            <w:r>
-              <w:rPr>
-                <w:rFonts w:ascii="Arial" w:hAnsi="Arial" w:cs="Arial"/>
-                <w:sz w:val="22"/>
-                <w:szCs w:val="22"/>
-                <w:lang w:eastAsia="es-HN"/>
-              </w:rPr>
-              <w:t>Num</w:t>
-            </w:r>
-            <w:proofErr w:type="spellEnd"/>
-            <w:r>
-              <w:rPr>
-                <w:rFonts w:ascii="Arial" w:hAnsi="Arial" w:cs="Arial"/>
-                <w:sz w:val="22"/>
-                <w:szCs w:val="22"/>
-                <w:lang w:eastAsia="es-HN"/>
-              </w:rPr>
-              <w:t>.</w:t>
+            <w:r>
+              <w:rPr>
+                <w:rFonts w:ascii="Arial" w:hAnsi="Arial" w:cs="Arial"/>
+                <w:sz w:val="22"/>
+                <w:szCs w:val="22"/>
+                <w:lang w:eastAsia="es-HN"/>
+              </w:rPr>
+              <w:t>Num.</w:t>
             </w:r>
           </w:p>
         </w:tc>
@@ -6776,23 +6677,13 @@
                 <w:szCs w:val="22"/>
               </w:rPr>
             </w:pPr>
-            <w:proofErr w:type="spellStart"/>
-            <w:r>
-              <w:rPr>
-                <w:rFonts w:ascii="Arial" w:hAnsi="Arial" w:cs="Arial"/>
-                <w:sz w:val="22"/>
-                <w:szCs w:val="22"/>
-              </w:rPr>
-              <w:t>Num</w:t>
-            </w:r>
-            <w:proofErr w:type="spellEnd"/>
-            <w:r>
-              <w:rPr>
-                <w:rFonts w:ascii="Arial" w:hAnsi="Arial" w:cs="Arial"/>
-                <w:sz w:val="22"/>
-                <w:szCs w:val="22"/>
-              </w:rPr>
-              <w:t>.</w:t>
+            <w:r>
+              <w:rPr>
+                <w:rFonts w:ascii="Arial" w:hAnsi="Arial" w:cs="Arial"/>
+                <w:sz w:val="22"/>
+                <w:szCs w:val="22"/>
+              </w:rPr>
+              <w:t>Num.</w:t>
             </w:r>
           </w:p>
         </w:tc>
@@ -7617,25 +7508,14 @@
                 <w:lang w:eastAsia="es-HN"/>
               </w:rPr>
             </w:pPr>
-            <w:proofErr w:type="spellStart"/>
-            <w:r>
-              <w:rPr>
-                <w:rFonts w:ascii="Arial" w:hAnsi="Arial" w:cs="Arial"/>
-                <w:sz w:val="22"/>
-                <w:szCs w:val="22"/>
-                <w:lang w:eastAsia="es-HN"/>
-              </w:rPr>
-              <w:t>Num</w:t>
-            </w:r>
-            <w:proofErr w:type="spellEnd"/>
-            <w:r>
-              <w:rPr>
-                <w:rFonts w:ascii="Arial" w:hAnsi="Arial" w:cs="Arial"/>
-                <w:sz w:val="22"/>
-                <w:szCs w:val="22"/>
-                <w:lang w:eastAsia="es-HN"/>
-              </w:rPr>
-              <w:t>.</w:t>
+            <w:r>
+              <w:rPr>
+                <w:rFonts w:ascii="Arial" w:hAnsi="Arial" w:cs="Arial"/>
+                <w:sz w:val="22"/>
+                <w:szCs w:val="22"/>
+                <w:lang w:eastAsia="es-HN"/>
+              </w:rPr>
+              <w:t>Num.</w:t>
             </w:r>
           </w:p>
         </w:tc>
@@ -8328,7 +8208,6 @@
                 <w:lang w:eastAsia="es-HN"/>
               </w:rPr>
             </w:pPr>
-            <w:proofErr w:type="spellStart"/>
             <w:r>
               <w:rPr>
                 <w:rFonts w:ascii="Arial" w:hAnsi="Arial" w:cs="Arial"/>
@@ -8337,17 +8216,7 @@
                 <w:lang w:eastAsia="es-HN"/>
               </w:rPr>
               <w:lastRenderedPageBreak/>
-              <w:t>Num</w:t>
-            </w:r>
-            <w:proofErr w:type="spellEnd"/>
-            <w:r>
-              <w:rPr>
-                <w:rFonts w:ascii="Arial" w:hAnsi="Arial" w:cs="Arial"/>
-                <w:sz w:val="22"/>
-                <w:szCs w:val="22"/>
-                <w:lang w:eastAsia="es-HN"/>
-              </w:rPr>
-              <w:t>.</w:t>
+              <w:t>Num.</w:t>
             </w:r>
           </w:p>
         </w:tc>
@@ -8808,33 +8677,6 @@
                 <w:lang w:eastAsia="es-HN"/>
               </w:rPr>
               <w:t>.</w:t>
-            </w:r>
-          </w:p>
-          <w:p>
-            <w:pPr>
-              <w:pStyle w:val="Prrafodelista"/>
-              <w:numPr>
-                <w:ilvl w:val="0"/>
-                <w:numId w:val="2"/>
-              </w:numPr>
-              <w:spacing w:after="0" w:line="240" w:lineRule="auto"/>
-              <w:jc w:val="both"/>
-              <w:cnfStyle w:val="000000000000" w:firstRow="0" w:lastRow="0" w:firstColumn="0" w:lastColumn="0" w:oddVBand="0" w:evenVBand="0" w:oddHBand="0" w:evenHBand="0" w:firstRowFirstColumn="0" w:firstRowLastColumn="0" w:lastRowFirstColumn="0" w:lastRowLastColumn="0"/>
-              <w:rPr>
-                <w:rFonts w:ascii="Arial" w:hAnsi="Arial" w:cs="Arial"/>
-                <w:sz w:val="22"/>
-                <w:szCs w:val="22"/>
-                <w:lang w:eastAsia="es-HN"/>
-              </w:rPr>
-            </w:pPr>
-            <w:r>
-              <w:rPr>
-                <w:rFonts w:ascii="Arial" w:hAnsi="Arial" w:cs="Arial"/>
-                <w:sz w:val="22"/>
-                <w:szCs w:val="22"/>
-                <w:lang w:eastAsia="es-HN"/>
-              </w:rPr>
-              <w:t>Botón “Regresar”: Creación de un botón que nos redirija a la pantalla principal.</w:t>
             </w:r>
           </w:p>
         </w:tc>
@@ -9208,25 +9050,14 @@
                 <w:lang w:eastAsia="es-HN"/>
               </w:rPr>
             </w:pPr>
-            <w:proofErr w:type="spellStart"/>
-            <w:r>
-              <w:rPr>
-                <w:rFonts w:ascii="Arial" w:hAnsi="Arial" w:cs="Arial"/>
-                <w:sz w:val="22"/>
-                <w:szCs w:val="22"/>
-                <w:lang w:eastAsia="es-HN"/>
-              </w:rPr>
-              <w:t>Num</w:t>
-            </w:r>
-            <w:proofErr w:type="spellEnd"/>
-            <w:r>
-              <w:rPr>
-                <w:rFonts w:ascii="Arial" w:hAnsi="Arial" w:cs="Arial"/>
-                <w:sz w:val="22"/>
-                <w:szCs w:val="22"/>
-                <w:lang w:eastAsia="es-HN"/>
-              </w:rPr>
-              <w:t>.</w:t>
+            <w:r>
+              <w:rPr>
+                <w:rFonts w:ascii="Arial" w:hAnsi="Arial" w:cs="Arial"/>
+                <w:sz w:val="22"/>
+                <w:szCs w:val="22"/>
+                <w:lang w:eastAsia="es-HN"/>
+              </w:rPr>
+              <w:t>Num.</w:t>
             </w:r>
           </w:p>
         </w:tc>
@@ -9838,7 +9669,6 @@
                 <w:lang w:eastAsia="es-HN"/>
               </w:rPr>
             </w:pPr>
-            <w:proofErr w:type="spellStart"/>
             <w:r>
               <w:rPr>
                 <w:rFonts w:ascii="Arial" w:hAnsi="Arial" w:cs="Arial"/>
@@ -9847,17 +9677,7 @@
                 <w:lang w:eastAsia="es-HN"/>
               </w:rPr>
               <w:lastRenderedPageBreak/>
-              <w:t>Num</w:t>
-            </w:r>
-            <w:proofErr w:type="spellEnd"/>
-            <w:r>
-              <w:rPr>
-                <w:rFonts w:ascii="Arial" w:hAnsi="Arial" w:cs="Arial"/>
-                <w:sz w:val="22"/>
-                <w:szCs w:val="22"/>
-                <w:lang w:eastAsia="es-HN"/>
-              </w:rPr>
-              <w:t>.</w:t>
+              <w:t>Num.</w:t>
             </w:r>
           </w:p>
         </w:tc>
@@ -11653,31 +11473,31 @@
       </w:rPr>
     </w:lvl>
   </w:abstractNum>
-  <w:num w:numId="1" w16cid:durableId="2080252772">
+  <w:num w:numId="1">
     <w:abstractNumId w:val="4"/>
   </w:num>
-  <w:num w:numId="2" w16cid:durableId="1405571584">
+  <w:num w:numId="2">
     <w:abstractNumId w:val="7"/>
   </w:num>
-  <w:num w:numId="3" w16cid:durableId="835922252">
+  <w:num w:numId="3">
     <w:abstractNumId w:val="5"/>
   </w:num>
-  <w:num w:numId="4" w16cid:durableId="1454597623">
+  <w:num w:numId="4">
     <w:abstractNumId w:val="6"/>
   </w:num>
-  <w:num w:numId="5" w16cid:durableId="550535141">
+  <w:num w:numId="5">
     <w:abstractNumId w:val="2"/>
   </w:num>
-  <w:num w:numId="6" w16cid:durableId="1126965083">
+  <w:num w:numId="6">
     <w:abstractNumId w:val="0"/>
   </w:num>
-  <w:num w:numId="7" w16cid:durableId="224336313">
+  <w:num w:numId="7">
     <w:abstractNumId w:val="1"/>
   </w:num>
-  <w:num w:numId="8" w16cid:durableId="1141575266">
+  <w:num w:numId="8">
     <w:abstractNumId w:val="8"/>
   </w:num>
-  <w:num w:numId="9" w16cid:durableId="1001397670">
+  <w:num w:numId="9">
     <w:abstractNumId w:val="3"/>
   </w:num>
 </w:numbering>

</xml_diff>